<commit_message>
changed some notes files
</commit_message>
<xml_diff>
--- a/3D Files/Chassis/notes.docx
+++ b/3D Files/Chassis/notes.docx
@@ -182,8 +182,16 @@
         <w:rPr>
           <w:lang w:val="en-US"/>
         </w:rPr>
-        <w:t>use sheet metal calculator</w:t>
-      </w:r>
+        <w:t xml:space="preserve">use sheet metal </w:t>
+      </w:r>
+      <w:proofErr w:type="gramStart"/>
+      <w:r>
+        <w:rPr>
+          <w:lang w:val="en-US"/>
+        </w:rPr>
+        <w:t>calculator</w:t>
+      </w:r>
+      <w:proofErr w:type="gramEnd"/>
     </w:p>
     <w:p>
       <w:pPr>
@@ -268,6 +276,202 @@
           </wp:inline>
         </w:drawing>
       </w:r>
+    </w:p>
+    <w:p>
+      <w:pPr>
+        <w:rPr>
+          <w:lang w:val="en-US"/>
+        </w:rPr>
+      </w:pPr>
+      <w:r>
+        <w:rPr>
+          <w:lang w:val="en-US"/>
+        </w:rPr>
+        <w:br w:type="page"/>
+      </w:r>
+    </w:p>
+    <w:p>
+      <w:pPr>
+        <w:rPr>
+          <w:lang w:val="en-US"/>
+        </w:rPr>
+      </w:pPr>
+      <w:r>
+        <w:rPr>
+          <w:lang w:val="en-US"/>
+        </w:rPr>
+        <w:lastRenderedPageBreak/>
+        <w:t xml:space="preserve">Determined how to change the bonding/fixture type in </w:t>
+      </w:r>
+      <w:proofErr w:type="spellStart"/>
+      <w:r>
+        <w:rPr>
+          <w:lang w:val="en-US"/>
+        </w:rPr>
+        <w:t>solidworks</w:t>
+      </w:r>
+      <w:proofErr w:type="spellEnd"/>
+      <w:r>
+        <w:rPr>
+          <w:lang w:val="en-US"/>
+        </w:rPr>
+        <w:t xml:space="preserve"> </w:t>
+      </w:r>
+      <w:proofErr w:type="gramStart"/>
+      <w:r>
+        <w:rPr>
+          <w:lang w:val="en-US"/>
+        </w:rPr>
+        <w:t>simulations</w:t>
+      </w:r>
+      <w:proofErr w:type="gramEnd"/>
+    </w:p>
+    <w:p>
+      <w:pPr>
+        <w:rPr>
+          <w:lang w:val="en-US"/>
+        </w:rPr>
+      </w:pPr>
+    </w:p>
+    <w:p>
+      <w:pPr>
+        <w:rPr>
+          <w:lang w:val="en-US"/>
+        </w:rPr>
+      </w:pPr>
+      <w:r>
+        <w:rPr>
+          <w:lang w:val="en-US"/>
+        </w:rPr>
+        <w:t xml:space="preserve">Material: What </w:t>
+      </w:r>
+      <w:proofErr w:type="gramStart"/>
+      <w:r>
+        <w:rPr>
+          <w:lang w:val="en-US"/>
+        </w:rPr>
+        <w:t>material ?</w:t>
+      </w:r>
+      <w:proofErr w:type="gramEnd"/>
+    </w:p>
+    <w:p>
+      <w:pPr>
+        <w:rPr>
+          <w:lang w:val="en-US"/>
+        </w:rPr>
+      </w:pPr>
+      <w:r>
+        <w:rPr>
+          <w:lang w:val="en-US"/>
+        </w:rPr>
+        <w:t xml:space="preserve">Have to check the type and concentration of acid to compare </w:t>
+      </w:r>
+      <w:r>
+        <w:rPr>
+          <w:lang w:val="en-US"/>
+        </w:rPr>
+        <w:br/>
+      </w:r>
+      <w:hyperlink r:id="rId10" w:history="1">
+        <w:r>
+          <w:rPr>
+            <w:rStyle w:val="Hyperlink"/>
+            <w:lang w:val="en-US"/>
+          </w:rPr>
+          <w:t>https://www.parrinst.com/wp-content/uploads/downloads/2011/07/Parr_Stainless-Steels-Corrosion-Info.pdf</w:t>
+        </w:r>
+      </w:hyperlink>
+    </w:p>
+    <w:p>
+      <w:pPr>
+        <w:rPr>
+          <w:lang w:val="en-US"/>
+        </w:rPr>
+      </w:pPr>
+      <w:r>
+        <w:rPr>
+          <w:lang w:val="en-US"/>
+        </w:rPr>
+        <w:t>As well as the pH of the water in general</w:t>
+      </w:r>
+    </w:p>
+    <w:p>
+      <w:pPr>
+        <w:rPr>
+          <w:lang w:val="en-US"/>
+        </w:rPr>
+      </w:pPr>
+    </w:p>
+    <w:p>
+      <w:pPr>
+        <w:rPr>
+          <w:lang w:val="en-US"/>
+        </w:rPr>
+      </w:pPr>
+      <w:r>
+        <w:rPr>
+          <w:lang w:val="en-US"/>
+        </w:rPr>
+        <w:t>Weldments: thickness?</w:t>
+      </w:r>
+    </w:p>
+    <w:p>
+      <w:pPr>
+        <w:rPr>
+          <w:lang w:val="en-US"/>
+        </w:rPr>
+      </w:pPr>
+      <w:r>
+        <w:rPr>
+          <w:lang w:val="en-US"/>
+        </w:rPr>
+        <w:t xml:space="preserve">Use </w:t>
+      </w:r>
+      <w:proofErr w:type="spellStart"/>
+      <w:r>
+        <w:rPr>
+          <w:lang w:val="en-US"/>
+        </w:rPr>
+        <w:t>solidworks</w:t>
+      </w:r>
+      <w:proofErr w:type="spellEnd"/>
+      <w:r>
+        <w:rPr>
+          <w:lang w:val="en-US"/>
+        </w:rPr>
+        <w:t xml:space="preserve">, should verify with a </w:t>
+      </w:r>
+      <w:proofErr w:type="gramStart"/>
+      <w:r>
+        <w:rPr>
+          <w:lang w:val="en-US"/>
+        </w:rPr>
+        <w:t>prof</w:t>
+      </w:r>
+      <w:proofErr w:type="gramEnd"/>
+    </w:p>
+    <w:p>
+      <w:pPr>
+        <w:rPr>
+          <w:lang w:val="en-US"/>
+        </w:rPr>
+      </w:pPr>
+      <w:hyperlink r:id="rId11" w:history="1">
+        <w:r>
+          <w:rPr>
+            <w:rStyle w:val="Hyperlink"/>
+            <w:lang w:val="en-US"/>
+          </w:rPr>
+          <w:t>https://www.youtube.com/watch?v=rdcLC3yFZR0</w:t>
+        </w:r>
+      </w:hyperlink>
+    </w:p>
+    <w:p>
+      <w:pPr>
+        <w:rPr>
+          <w:lang w:val="en-US"/>
+        </w:rPr>
+      </w:pPr>
     </w:p>
     <w:sectPr>
       <w:pgSz w:w="12240" w:h="15840"/>

</xml_diff>

<commit_message>
working on some TopOp stuff
</commit_message>
<xml_diff>
--- a/3D Files/Chassis/notes.docx
+++ b/3D Files/Chassis/notes.docx
@@ -1,6 +1,6 @@
 
 <file path=word/document.xml><?xml version="1.0" encoding="utf-8"?>
-<w:document xmlns:wpc="http://schemas.microsoft.com/office/word/2010/wordprocessingCanvas" xmlns:cx="http://schemas.microsoft.com/office/drawing/2014/chartex" xmlns:cx1="http://schemas.microsoft.com/office/drawing/2015/9/8/chartex" xmlns:cx2="http://schemas.microsoft.com/office/drawing/2015/10/21/chartex" xmlns:cx3="http://schemas.microsoft.com/office/drawing/2016/5/9/chartex" xmlns:cx4="http://schemas.microsoft.com/office/drawing/2016/5/10/chartex" xmlns:cx5="http://schemas.microsoft.com/office/drawing/2016/5/11/chartex" xmlns:cx6="http://schemas.microsoft.com/office/drawing/2016/5/12/chartex" xmlns:cx7="http://schemas.microsoft.com/office/drawing/2016/5/13/chartex" xmlns:cx8="http://schemas.microsoft.com/office/drawing/2016/5/14/chartex" xmlns:mc="http://schemas.openxmlformats.org/markup-compatibility/2006" xmlns:aink="http://schemas.microsoft.com/office/drawing/2016/ink" xmlns:am3d="http://schemas.microsoft.com/office/drawing/2017/model3d" xmlns:o="urn:schemas-microsoft-com:office:office" xmlns:oel="http://schemas.microsoft.com/office/2019/extlst" xmlns:r="http://schemas.openxmlformats.org/officeDocument/2006/relationships" xmlns:m="http://schemas.openxmlformats.org/officeDocument/2006/math" xmlns:v="urn:schemas-microsoft-com:vml" xmlns:wp14="http://schemas.microsoft.com/office/word/2010/wordprocessingDrawing" xmlns:wp="http://schemas.openxmlformats.org/drawingml/2006/wordprocessingDrawing" xmlns:w10="urn:schemas-microsoft-com:office:word" xmlns:w="http://schemas.openxmlformats.org/wordprocessingml/2006/main" xmlns:w14="http://schemas.microsoft.com/office/word/2010/wordml" xmlns:w15="http://schemas.microsoft.com/office/word/2012/wordml" xmlns:w16cex="http://schemas.microsoft.com/office/word/2018/wordml/cex" xmlns:w16cid="http://schemas.microsoft.com/office/word/2016/wordml/cid" xmlns:w16="http://schemas.microsoft.com/office/word/2018/wordml" xmlns:w16du="http://schemas.microsoft.com/office/word/2023/wordml/word16du" xmlns:w16sdtdh="http://schemas.microsoft.com/office/word/2020/wordml/sdtdatahash" xmlns:w16se="http://schemas.microsoft.com/office/word/2015/wordml/symex" xmlns:wpg="http://schemas.microsoft.com/office/word/2010/wordprocessingGroup" xmlns:wpi="http://schemas.microsoft.com/office/word/2010/wordprocessingInk" xmlns:wne="http://schemas.microsoft.com/office/word/2006/wordml" xmlns:wps="http://schemas.microsoft.com/office/word/2010/wordprocessingShape" mc:Ignorable="w14 w15 w16se w16cid w16 w16cex w16sdtdh wp14">
+<w:document xmlns:wpc="http://schemas.microsoft.com/office/word/2010/wordprocessingCanvas" xmlns:cx="http://schemas.microsoft.com/office/drawing/2014/chartex" xmlns:cx1="http://schemas.microsoft.com/office/drawing/2015/9/8/chartex" xmlns:cx2="http://schemas.microsoft.com/office/drawing/2015/10/21/chartex" xmlns:cx3="http://schemas.microsoft.com/office/drawing/2016/5/9/chartex" xmlns:cx4="http://schemas.microsoft.com/office/drawing/2016/5/10/chartex" xmlns:cx5="http://schemas.microsoft.com/office/drawing/2016/5/11/chartex" xmlns:cx6="http://schemas.microsoft.com/office/drawing/2016/5/12/chartex" xmlns:cx7="http://schemas.microsoft.com/office/drawing/2016/5/13/chartex" xmlns:cx8="http://schemas.microsoft.com/office/drawing/2016/5/14/chartex" xmlns:mc="http://schemas.openxmlformats.org/markup-compatibility/2006" xmlns:aink="http://schemas.microsoft.com/office/drawing/2016/ink" xmlns:am3d="http://schemas.microsoft.com/office/drawing/2017/model3d" xmlns:o="urn:schemas-microsoft-com:office:office" xmlns:oel="http://schemas.microsoft.com/office/2019/extlst" xmlns:r="http://schemas.openxmlformats.org/officeDocument/2006/relationships" xmlns:m="http://schemas.openxmlformats.org/officeDocument/2006/math" xmlns:v="urn:schemas-microsoft-com:vml" xmlns:wp14="http://schemas.microsoft.com/office/word/2010/wordprocessingDrawing" xmlns:wp="http://schemas.openxmlformats.org/drawingml/2006/wordprocessingDrawing" xmlns:w10="urn:schemas-microsoft-com:office:word" xmlns:w="http://schemas.openxmlformats.org/wordprocessingml/2006/main" xmlns:w14="http://schemas.microsoft.com/office/word/2010/wordml" xmlns:w15="http://schemas.microsoft.com/office/word/2012/wordml" xmlns:w16cex="http://schemas.microsoft.com/office/word/2018/wordml/cex" xmlns:w16cid="http://schemas.microsoft.com/office/word/2016/wordml/cid" xmlns:w16="http://schemas.microsoft.com/office/word/2018/wordml" xmlns:w16sdtdh="http://schemas.microsoft.com/office/word/2020/wordml/sdtdatahash" xmlns:w16se="http://schemas.microsoft.com/office/word/2015/wordml/symex" xmlns:wpg="http://schemas.microsoft.com/office/word/2010/wordprocessingGroup" xmlns:wpi="http://schemas.microsoft.com/office/word/2010/wordprocessingInk" xmlns:wne="http://schemas.microsoft.com/office/word/2006/wordml" xmlns:wps="http://schemas.microsoft.com/office/word/2010/wordprocessingShape" mc:Ignorable="w14 w15 w16se w16cid w16 w16cex w16sdtdh wp14">
   <w:body>
     <w:p>
       <w:pPr>
@@ -235,6 +235,35 @@
           <w:lang w:val="en-US"/>
         </w:rPr>
       </w:pPr>
+    </w:p>
+    <w:p>
+      <w:pPr>
+        <w:rPr>
+          <w:lang w:val="en-US"/>
+        </w:rPr>
+      </w:pPr>
+      <w:hyperlink r:id="rId9" w:history="1">
+        <w:r>
+          <w:rPr>
+            <w:rStyle w:val="Hyperlink"/>
+            <w:lang w:val="en-US"/>
+          </w:rPr>
+          <w:t>https://beginnerweldingguide.com/how-thick-can-a-plasma-cutter-cut/</w:t>
+        </w:r>
+      </w:hyperlink>
+      <w:r>
+        <w:rPr>
+          <w:lang w:val="en-US"/>
+        </w:rPr>
+        <w:t xml:space="preserve"> plasma cutter background</w:t>
+      </w:r>
+    </w:p>
+    <w:p>
+      <w:pPr>
+        <w:rPr>
+          <w:lang w:val="en-US"/>
+        </w:rPr>
+      </w:pPr>
       <w:r>
         <w:rPr>
           <w:noProof/>
@@ -256,7 +285,7 @@
                     <pic:cNvPicPr/>
                   </pic:nvPicPr>
                   <pic:blipFill>
-                    <a:blip r:embed="rId9"/>
+                    <a:blip r:embed="rId10"/>
                     <a:stretch>
                       <a:fillRect/>
                     </a:stretch>
@@ -301,21 +330,7 @@
           <w:lang w:val="en-US"/>
         </w:rPr>
         <w:lastRenderedPageBreak/>
-        <w:t xml:space="preserve">Determined how to change the bonding/fixture type in </w:t>
-      </w:r>
-      <w:proofErr w:type="spellStart"/>
-      <w:r>
-        <w:rPr>
-          <w:lang w:val="en-US"/>
-        </w:rPr>
-        <w:t>solidworks</w:t>
-      </w:r>
-      <w:proofErr w:type="spellEnd"/>
-      <w:r>
-        <w:rPr>
-          <w:lang w:val="en-US"/>
-        </w:rPr>
-        <w:t xml:space="preserve"> </w:t>
+        <w:t xml:space="preserve">Determined how to change the bonding/fixture type in solidworks </w:t>
       </w:r>
       <w:proofErr w:type="gramStart"/>
       <w:r>
@@ -357,6 +372,7 @@
     <w:p>
       <w:pPr>
         <w:rPr>
+          <w:rStyle w:val="Hyperlink"/>
           <w:lang w:val="en-US"/>
         </w:rPr>
       </w:pPr>
@@ -372,7 +388,7 @@
         </w:rPr>
         <w:br/>
       </w:r>
-      <w:hyperlink r:id="rId10" w:history="1">
+      <w:hyperlink r:id="rId11" w:history="1">
         <w:r>
           <w:rPr>
             <w:rStyle w:val="Hyperlink"/>
@@ -401,6 +417,28 @@
           <w:lang w:val="en-US"/>
         </w:rPr>
       </w:pPr>
+      <w:hyperlink r:id="rId12" w:history="1">
+        <w:r>
+          <w:rPr>
+            <w:rStyle w:val="Hyperlink"/>
+            <w:lang w:val="en-US"/>
+          </w:rPr>
+          <w:t>https://www.nickelinstitute.org/media/1597/10-076_stainlesssteelinmunicipalwastewatertreatmentplants.pdf</w:t>
+        </w:r>
+      </w:hyperlink>
+      <w:r>
+        <w:rPr>
+          <w:lang w:val="en-US"/>
+        </w:rPr>
+        <w:t xml:space="preserve"> </w:t>
+      </w:r>
+    </w:p>
+    <w:p>
+      <w:pPr>
+        <w:rPr>
+          <w:lang w:val="en-US"/>
+        </w:rPr>
+      </w:pPr>
     </w:p>
     <w:p>
       <w:pPr>
@@ -432,16 +470,8 @@
         <w:rPr>
           <w:lang w:val="en-US"/>
         </w:rPr>
-        <w:t xml:space="preserve">Use </w:t>
-      </w:r>
-      <w:proofErr w:type="spellStart"/>
-      <w:r>
-        <w:rPr>
-          <w:lang w:val="en-US"/>
-        </w:rPr>
-        <w:t>solidworks</w:t>
-      </w:r>
-      <w:proofErr w:type="spellEnd"/>
+        <w:t>Use solidworks</w:t>
+      </w:r>
       <w:r>
         <w:rPr>
           <w:lang w:val="en-US"/>
@@ -463,7 +493,7 @@
           <w:lang w:val="en-US"/>
         </w:rPr>
       </w:pPr>
-      <w:hyperlink r:id="rId11" w:history="1">
+      <w:hyperlink r:id="rId13" w:history="1">
         <w:r>
           <w:rPr>
             <w:rStyle w:val="Hyperlink"/>
@@ -483,23 +513,15 @@
         <w:rPr>
           <w:lang w:val="en-US"/>
         </w:rPr>
-        <w:t xml:space="preserve">Research article on the viability of weld modelling in </w:t>
-      </w:r>
-      <w:proofErr w:type="spellStart"/>
-      <w:r>
-        <w:rPr>
-          <w:lang w:val="en-US"/>
-        </w:rPr>
-        <w:t>solidworks</w:t>
-      </w:r>
-      <w:proofErr w:type="spellEnd"/>
+        <w:t>Research article on the viability of weld modelling in solidworks</w:t>
+      </w:r>
       <w:r>
         <w:rPr>
           <w:lang w:val="en-US"/>
         </w:rPr>
         <w:br/>
       </w:r>
-      <w:hyperlink r:id="rId12" w:history="1">
+      <w:hyperlink r:id="rId14" w:history="1">
         <w:r>
           <w:rPr>
             <w:rStyle w:val="Hyperlink"/>
@@ -554,7 +576,7 @@
           <w:lang w:val="en-US"/>
         </w:rPr>
       </w:pPr>
-      <w:hyperlink r:id="rId13" w:history="1">
+      <w:hyperlink r:id="rId15" w:history="1">
         <w:r>
           <w:rPr>
             <w:rStyle w:val="Hyperlink"/>
@@ -601,6 +623,293 @@
           <w:lang w:val="en-US"/>
         </w:rPr>
         <w:t>ductile iron?</w:t>
+      </w:r>
+    </w:p>
+    <w:p>
+      <w:pPr>
+        <w:rPr>
+          <w:lang w:val="en-US"/>
+        </w:rPr>
+      </w:pPr>
+      <w:r>
+        <w:rPr>
+          <w:lang w:val="en-US"/>
+        </w:rPr>
+        <w:br w:type="page"/>
+      </w:r>
+    </w:p>
+    <w:p>
+      <w:pPr>
+        <w:rPr>
+          <w:lang w:val="en-US"/>
+        </w:rPr>
+      </w:pPr>
+      <w:r>
+        <w:rPr>
+          <w:lang w:val="en-US"/>
+        </w:rPr>
+        <w:lastRenderedPageBreak/>
+        <w:t>calcs</w:t>
+      </w:r>
+    </w:p>
+    <w:p>
+      <w:pPr>
+        <w:rPr>
+          <w:lang w:val="en-US"/>
+        </w:rPr>
+      </w:pPr>
+      <w:r>
+        <w:rPr>
+          <w:lang w:val="en-US"/>
+        </w:rPr>
+        <w:t>truss analysis: method of joints</w:t>
+      </w:r>
+    </w:p>
+    <w:p>
+      <w:pPr>
+        <w:rPr>
+          <w:b/>
+          <w:bCs/>
+          <w:lang w:val="en-US"/>
+        </w:rPr>
+      </w:pPr>
+      <w:hyperlink r:id="rId16" w:history="1">
+        <w:r>
+          <w:rPr>
+            <w:rStyle w:val="Hyperlink"/>
+            <w:lang w:val="en-US"/>
+          </w:rPr>
+          <w:t>https://pressbooks.library.upei.ca/statics/chapter/method-of-joints/</w:t>
+        </w:r>
+      </w:hyperlink>
+      <w:r>
+        <w:rPr>
+          <w:b/>
+          <w:bCs/>
+          <w:lang w:val="en-US"/>
+        </w:rPr>
+        <w:t xml:space="preserve"> </w:t>
+      </w:r>
+    </w:p>
+    <w:p>
+      <w:pPr>
+        <w:tabs>
+          <w:tab w:val="left" w:pos="7613"/>
+        </w:tabs>
+        <w:rPr>
+          <w:b/>
+          <w:bCs/>
+          <w:lang w:val="en-US"/>
+        </w:rPr>
+      </w:pPr>
+      <w:hyperlink r:id="rId17" w:history="1">
+        <w:r>
+          <w:rPr>
+            <w:rStyle w:val="Hyperlink"/>
+            <w:b/>
+            <w:bCs/>
+            <w:lang w:val="en-US"/>
+          </w:rPr>
+          <w:t>https://calcresource.com/statics-simple-beam-diagrams.html</w:t>
+        </w:r>
+      </w:hyperlink>
+      <w:r>
+        <w:rPr>
+          <w:b/>
+          <w:bCs/>
+          <w:lang w:val="en-US"/>
+        </w:rPr>
+        <w:t xml:space="preserve"> beam </w:t>
+      </w:r>
+      <w:proofErr w:type="gramStart"/>
+      <w:r>
+        <w:rPr>
+          <w:b/>
+          <w:bCs/>
+          <w:lang w:val="en-US"/>
+        </w:rPr>
+        <w:t>diagrams</w:t>
+      </w:r>
+      <w:proofErr w:type="gramEnd"/>
+      <w:r>
+        <w:rPr>
+          <w:b/>
+          <w:bCs/>
+          <w:lang w:val="en-US"/>
+        </w:rPr>
+        <w:tab/>
+      </w:r>
+    </w:p>
+    <w:p>
+      <w:pPr>
+        <w:tabs>
+          <w:tab w:val="left" w:pos="7613"/>
+        </w:tabs>
+        <w:rPr>
+          <w:lang w:val="en-US"/>
+        </w:rPr>
+      </w:pPr>
+      <w:hyperlink r:id="rId18" w:history="1">
+        <w:r>
+          <w:rPr>
+            <w:rStyle w:val="Hyperlink"/>
+            <w:lang w:val="en-US"/>
+          </w:rPr>
+          <w:t>https://calcresource.com/statics-simple-beam.html</w:t>
+        </w:r>
+      </w:hyperlink>
+      <w:r>
+        <w:rPr>
+          <w:lang w:val="en-US"/>
+        </w:rPr>
+        <w:t xml:space="preserve"> </w:t>
+      </w:r>
+    </w:p>
+    <w:p>
+      <w:pPr>
+        <w:rPr>
+          <w:b/>
+          <w:bCs/>
+          <w:lang w:val="en-US"/>
+        </w:rPr>
+      </w:pPr>
+      <w:hyperlink r:id="rId19" w:history="1">
+        <w:r>
+          <w:rPr>
+            <w:rStyle w:val="Hyperlink"/>
+            <w:lang w:val="en-US"/>
+          </w:rPr>
+          <w:t>https://www.youtube.com/watch?v=08ChRvOt9iI</w:t>
+        </w:r>
+      </w:hyperlink>
+      <w:r>
+        <w:rPr>
+          <w:lang w:val="en-US"/>
+        </w:rPr>
+        <w:t xml:space="preserve"> </w:t>
+      </w:r>
+      <w:proofErr w:type="gramStart"/>
+      <w:r>
+        <w:rPr>
+          <w:lang w:val="en-US"/>
+        </w:rPr>
+        <w:t>explained</w:t>
+      </w:r>
+      <w:proofErr w:type="gramEnd"/>
+    </w:p>
+    <w:p>
+      <w:pPr>
+        <w:rPr>
+          <w:lang w:val="en-US"/>
+        </w:rPr>
+      </w:pPr>
+      <w:hyperlink r:id="rId20" w:history="1">
+        <w:r>
+          <w:rPr>
+            <w:rStyle w:val="Hyperlink"/>
+            <w:lang w:val="en-US"/>
+          </w:rPr>
+          <w:t>https://www.youtube.com/watch?v=9LtW7cknnT0</w:t>
+        </w:r>
+      </w:hyperlink>
+      <w:r>
+        <w:rPr>
+          <w:lang w:val="en-US"/>
+        </w:rPr>
+        <w:t xml:space="preserve"> worked </w:t>
+      </w:r>
+      <w:proofErr w:type="gramStart"/>
+      <w:r>
+        <w:rPr>
+          <w:lang w:val="en-US"/>
+        </w:rPr>
+        <w:t>example</w:t>
+      </w:r>
+      <w:proofErr w:type="gramEnd"/>
+    </w:p>
+    <w:p>
+      <w:pPr>
+        <w:rPr>
+          <w:lang w:val="en-US"/>
+        </w:rPr>
+      </w:pPr>
+      <w:hyperlink r:id="rId21" w:history="1">
+        <w:r>
+          <w:rPr>
+            <w:rStyle w:val="Hyperlink"/>
+            <w:lang w:val="en-US"/>
+          </w:rPr>
+          <w:t>https://valdivia.staff.jade-hs.de/fachwerk_en.html</w:t>
+        </w:r>
+      </w:hyperlink>
+      <w:r>
+        <w:rPr>
+          <w:lang w:val="en-US"/>
+        </w:rPr>
+        <w:t xml:space="preserve"> truss solver</w:t>
+      </w:r>
+      <w:r>
+        <w:rPr>
+          <w:lang w:val="en-US"/>
+        </w:rPr>
+        <w:br w:type="page"/>
+      </w:r>
+    </w:p>
+    <w:p>
+      <w:pPr>
+        <w:rPr>
+          <w:lang w:val="en-US"/>
+        </w:rPr>
+      </w:pPr>
+    </w:p>
+    <w:p>
+      <w:pPr>
+        <w:rPr>
+          <w:lang w:val="en-US"/>
+        </w:rPr>
+      </w:pPr>
+      <w:r>
+        <w:rPr>
+          <w:lang w:val="en-US"/>
+        </w:rPr>
+        <w:t>Solidworks Sim stuff</w:t>
+      </w:r>
+    </w:p>
+    <w:p>
+      <w:pPr>
+        <w:rPr>
+          <w:lang w:val="en-US"/>
+        </w:rPr>
+      </w:pPr>
+      <w:proofErr w:type="gramStart"/>
+      <w:r>
+        <w:rPr>
+          <w:lang w:val="en-US"/>
+        </w:rPr>
+        <w:t>Top-op</w:t>
+      </w:r>
+      <w:proofErr w:type="gramEnd"/>
+    </w:p>
+    <w:p>
+      <w:pPr>
+        <w:rPr>
+          <w:lang w:val="en-US"/>
+        </w:rPr>
+      </w:pPr>
+      <w:hyperlink r:id="rId22" w:history="1">
+        <w:r>
+          <w:rPr>
+            <w:rStyle w:val="Hyperlink"/>
+            <w:lang w:val="en-US"/>
+          </w:rPr>
+          <w:t>https://www.youtube.com/watch?v=wYhOhYffyNo</w:t>
+        </w:r>
+      </w:hyperlink>
+      <w:r>
+        <w:rPr>
+          <w:lang w:val="en-US"/>
+        </w:rPr>
+        <w:t xml:space="preserve"> </w:t>
       </w:r>
     </w:p>
     <w:p>
@@ -621,7 +930,7 @@
 </file>
 
 <file path=word/numbering.xml><?xml version="1.0" encoding="utf-8"?>
-<w:numbering xmlns:wpc="http://schemas.microsoft.com/office/word/2010/wordprocessingCanvas" xmlns:cx="http://schemas.microsoft.com/office/drawing/2014/chartex" xmlns:cx1="http://schemas.microsoft.com/office/drawing/2015/9/8/chartex" xmlns:cx2="http://schemas.microsoft.com/office/drawing/2015/10/21/chartex" xmlns:cx3="http://schemas.microsoft.com/office/drawing/2016/5/9/chartex" xmlns:cx4="http://schemas.microsoft.com/office/drawing/2016/5/10/chartex" xmlns:cx5="http://schemas.microsoft.com/office/drawing/2016/5/11/chartex" xmlns:cx6="http://schemas.microsoft.com/office/drawing/2016/5/12/chartex" xmlns:cx7="http://schemas.microsoft.com/office/drawing/2016/5/13/chartex" xmlns:cx8="http://schemas.microsoft.com/office/drawing/2016/5/14/chartex" xmlns:mc="http://schemas.openxmlformats.org/markup-compatibility/2006" xmlns:aink="http://schemas.microsoft.com/office/drawing/2016/ink" xmlns:am3d="http://schemas.microsoft.com/office/drawing/2017/model3d" xmlns:o="urn:schemas-microsoft-com:office:office" xmlns:oel="http://schemas.microsoft.com/office/2019/extlst" xmlns:r="http://schemas.openxmlformats.org/officeDocument/2006/relationships" xmlns:m="http://schemas.openxmlformats.org/officeDocument/2006/math" xmlns:v="urn:schemas-microsoft-com:vml" xmlns:wp14="http://schemas.microsoft.com/office/word/2010/wordprocessingDrawing" xmlns:wp="http://schemas.openxmlformats.org/drawingml/2006/wordprocessingDrawing" xmlns:w10="urn:schemas-microsoft-com:office:word" xmlns:w="http://schemas.openxmlformats.org/wordprocessingml/2006/main" xmlns:w14="http://schemas.microsoft.com/office/word/2010/wordml" xmlns:w15="http://schemas.microsoft.com/office/word/2012/wordml" xmlns:w16cex="http://schemas.microsoft.com/office/word/2018/wordml/cex" xmlns:w16cid="http://schemas.microsoft.com/office/word/2016/wordml/cid" xmlns:w16="http://schemas.microsoft.com/office/word/2018/wordml" xmlns:w16du="http://schemas.microsoft.com/office/word/2023/wordml/word16du" xmlns:w16sdtdh="http://schemas.microsoft.com/office/word/2020/wordml/sdtdatahash" xmlns:w16se="http://schemas.microsoft.com/office/word/2015/wordml/symex" xmlns:wpg="http://schemas.microsoft.com/office/word/2010/wordprocessingGroup" xmlns:wpi="http://schemas.microsoft.com/office/word/2010/wordprocessingInk" xmlns:wne="http://schemas.microsoft.com/office/word/2006/wordml" xmlns:wps="http://schemas.microsoft.com/office/word/2010/wordprocessingShape" mc:Ignorable="w14 w15 w16se w16cid w16 w16cex w16sdtdh wp14">
+<w:numbering xmlns:wpc="http://schemas.microsoft.com/office/word/2010/wordprocessingCanvas" xmlns:cx="http://schemas.microsoft.com/office/drawing/2014/chartex" xmlns:cx1="http://schemas.microsoft.com/office/drawing/2015/9/8/chartex" xmlns:cx2="http://schemas.microsoft.com/office/drawing/2015/10/21/chartex" xmlns:cx3="http://schemas.microsoft.com/office/drawing/2016/5/9/chartex" xmlns:cx4="http://schemas.microsoft.com/office/drawing/2016/5/10/chartex" xmlns:cx5="http://schemas.microsoft.com/office/drawing/2016/5/11/chartex" xmlns:cx6="http://schemas.microsoft.com/office/drawing/2016/5/12/chartex" xmlns:cx7="http://schemas.microsoft.com/office/drawing/2016/5/13/chartex" xmlns:cx8="http://schemas.microsoft.com/office/drawing/2016/5/14/chartex" xmlns:mc="http://schemas.openxmlformats.org/markup-compatibility/2006" xmlns:aink="http://schemas.microsoft.com/office/drawing/2016/ink" xmlns:am3d="http://schemas.microsoft.com/office/drawing/2017/model3d" xmlns:o="urn:schemas-microsoft-com:office:office" xmlns:oel="http://schemas.microsoft.com/office/2019/extlst" xmlns:r="http://schemas.openxmlformats.org/officeDocument/2006/relationships" xmlns:m="http://schemas.openxmlformats.org/officeDocument/2006/math" xmlns:v="urn:schemas-microsoft-com:vml" xmlns:wp14="http://schemas.microsoft.com/office/word/2010/wordprocessingDrawing" xmlns:wp="http://schemas.openxmlformats.org/drawingml/2006/wordprocessingDrawing" xmlns:w10="urn:schemas-microsoft-com:office:word" xmlns:w="http://schemas.openxmlformats.org/wordprocessingml/2006/main" xmlns:w14="http://schemas.microsoft.com/office/word/2010/wordml" xmlns:w15="http://schemas.microsoft.com/office/word/2012/wordml" xmlns:w16cex="http://schemas.microsoft.com/office/word/2018/wordml/cex" xmlns:w16cid="http://schemas.microsoft.com/office/word/2016/wordml/cid" xmlns:w16="http://schemas.microsoft.com/office/word/2018/wordml" xmlns:w16sdtdh="http://schemas.microsoft.com/office/word/2020/wordml/sdtdatahash" xmlns:w16se="http://schemas.microsoft.com/office/word/2015/wordml/symex" xmlns:wpg="http://schemas.microsoft.com/office/word/2010/wordprocessingGroup" xmlns:wpi="http://schemas.microsoft.com/office/word/2010/wordprocessingInk" xmlns:wne="http://schemas.microsoft.com/office/word/2006/wordml" xmlns:wps="http://schemas.microsoft.com/office/word/2010/wordprocessingShape" mc:Ignorable="w14 w15 w16se w16cid w16 w16cex w16sdtdh wp14">
   <w:abstractNum w:abstractNumId="0" w15:restartNumberingAfterBreak="0">
     <w:nsid w:val="1539706C"/>
     <w:multiLevelType w:val="multilevel"/>
@@ -1461,6 +1770,18 @@
       <w:shd w:val="clear" w:color="auto" w:fill="E1DFDD"/>
     </w:rPr>
   </w:style>
+  <w:style w:type="character" w:styleId="FollowedHyperlink">
+    <w:name w:val="FollowedHyperlink"/>
+    <w:basedOn w:val="DefaultParagraphFont"/>
+    <w:uiPriority w:val="99"/>
+    <w:semiHidden/>
+    <w:unhideWhenUsed/>
+    <w:rsid w:val="002B5428"/>
+    <w:rPr>
+      <w:color w:val="954F72" w:themeColor="followedHyperlink"/>
+      <w:u w:val="single"/>
+    </w:rPr>
+  </w:style>
 </w:styles>
 </file>
 

</xml_diff>

<commit_message>
Worked on some simulations
</commit_message>
<xml_diff>
--- a/3D Files/Chassis/notes.docx
+++ b/3D Files/Chassis/notes.docx
@@ -39,6 +39,38 @@
           <w:lang w:val="en-US"/>
         </w:rPr>
         <w:t>Wall height: 0.5m</w:t>
+      </w:r>
+    </w:p>
+    <w:p>
+      <w:pPr>
+        <w:rPr>
+          <w:lang w:val="en-US"/>
+        </w:rPr>
+      </w:pPr>
+    </w:p>
+    <w:p>
+      <w:pPr>
+        <w:rPr>
+          <w:lang w:val="en-US"/>
+        </w:rPr>
+      </w:pPr>
+      <w:r>
+        <w:rPr>
+          <w:lang w:val="en-US"/>
+        </w:rPr>
+        <w:t xml:space="preserve">Skid-skid distance: = </w:t>
+      </w:r>
+      <w:r>
+        <w:rPr>
+          <w:lang w:val="en-US"/>
+        </w:rPr>
+        <w:t>9.47293</w:t>
+      </w:r>
+      <w:r>
+        <w:rPr>
+          <w:lang w:val="en-US"/>
+        </w:rPr>
+        <w:t>m</w:t>
       </w:r>
     </w:p>
     <w:p>
@@ -182,16 +214,8 @@
         <w:rPr>
           <w:lang w:val="en-US"/>
         </w:rPr>
-        <w:t xml:space="preserve">use sheet metal </w:t>
-      </w:r>
-      <w:proofErr w:type="gramStart"/>
-      <w:r>
-        <w:rPr>
-          <w:lang w:val="en-US"/>
-        </w:rPr>
-        <w:t>calculator</w:t>
-      </w:r>
-      <w:proofErr w:type="gramEnd"/>
+        <w:t>use sheet metal calculator</w:t>
+      </w:r>
     </w:p>
     <w:p>
       <w:pPr>
@@ -330,44 +354,42 @@
           <w:lang w:val="en-US"/>
         </w:rPr>
         <w:lastRenderedPageBreak/>
-        <w:t xml:space="preserve">Determined how to change the bonding/fixture type in solidworks </w:t>
-      </w:r>
-      <w:proofErr w:type="gramStart"/>
-      <w:r>
-        <w:rPr>
-          <w:lang w:val="en-US"/>
-        </w:rPr>
-        <w:t>simulations</w:t>
-      </w:r>
-      <w:proofErr w:type="gramEnd"/>
-    </w:p>
-    <w:p>
-      <w:pPr>
-        <w:rPr>
-          <w:lang w:val="en-US"/>
-        </w:rPr>
-      </w:pPr>
-    </w:p>
-    <w:p>
-      <w:pPr>
-        <w:rPr>
-          <w:lang w:val="en-US"/>
-        </w:rPr>
-      </w:pPr>
-      <w:r>
-        <w:rPr>
-          <w:lang w:val="en-US"/>
-        </w:rPr>
-        <w:t xml:space="preserve">Material: What </w:t>
-      </w:r>
-      <w:proofErr w:type="gramStart"/>
-      <w:r>
-        <w:rPr>
-          <w:lang w:val="en-US"/>
-        </w:rPr>
-        <w:t>material ?</w:t>
-      </w:r>
-      <w:proofErr w:type="gramEnd"/>
+        <w:t xml:space="preserve">Determined how to change the bonding/fixture type in </w:t>
+      </w:r>
+      <w:proofErr w:type="spellStart"/>
+      <w:r>
+        <w:rPr>
+          <w:lang w:val="en-US"/>
+        </w:rPr>
+        <w:t>solidworks</w:t>
+      </w:r>
+      <w:proofErr w:type="spellEnd"/>
+      <w:r>
+        <w:rPr>
+          <w:lang w:val="en-US"/>
+        </w:rPr>
+        <w:t xml:space="preserve"> simulations</w:t>
+      </w:r>
+    </w:p>
+    <w:p>
+      <w:pPr>
+        <w:rPr>
+          <w:lang w:val="en-US"/>
+        </w:rPr>
+      </w:pPr>
+    </w:p>
+    <w:p>
+      <w:pPr>
+        <w:rPr>
+          <w:lang w:val="en-US"/>
+        </w:rPr>
+      </w:pPr>
+      <w:r>
+        <w:rPr>
+          <w:lang w:val="en-US"/>
+        </w:rPr>
+        <w:t>Material: What material ?</w:t>
+      </w:r>
     </w:p>
     <w:p>
       <w:pPr>
@@ -470,22 +492,22 @@
         <w:rPr>
           <w:lang w:val="en-US"/>
         </w:rPr>
-        <w:t>Use solidworks</w:t>
-      </w:r>
-      <w:r>
-        <w:rPr>
-          <w:lang w:val="en-US"/>
-        </w:rPr>
-        <w:t xml:space="preserve">, should verify with a </w:t>
-      </w:r>
-      <w:proofErr w:type="gramStart"/>
-      <w:r>
-        <w:rPr>
-          <w:lang w:val="en-US"/>
-        </w:rPr>
-        <w:t>prof</w:t>
-      </w:r>
-      <w:proofErr w:type="gramEnd"/>
+        <w:t xml:space="preserve">Use </w:t>
+      </w:r>
+      <w:proofErr w:type="spellStart"/>
+      <w:r>
+        <w:rPr>
+          <w:lang w:val="en-US"/>
+        </w:rPr>
+        <w:t>solidworks</w:t>
+      </w:r>
+      <w:proofErr w:type="spellEnd"/>
+      <w:r>
+        <w:rPr>
+          <w:lang w:val="en-US"/>
+        </w:rPr>
+        <w:t>, should verify with a prof</w:t>
+      </w:r>
     </w:p>
     <w:p>
       <w:pPr>
@@ -513,8 +535,16 @@
         <w:rPr>
           <w:lang w:val="en-US"/>
         </w:rPr>
-        <w:t>Research article on the viability of weld modelling in solidworks</w:t>
-      </w:r>
+        <w:t xml:space="preserve">Research article on the viability of weld modelling in </w:t>
+      </w:r>
+      <w:proofErr w:type="spellStart"/>
+      <w:r>
+        <w:rPr>
+          <w:lang w:val="en-US"/>
+        </w:rPr>
+        <w:t>solidworks</w:t>
+      </w:r>
+      <w:proofErr w:type="spellEnd"/>
       <w:r>
         <w:rPr>
           <w:lang w:val="en-US"/>
@@ -719,18 +749,8 @@
           <w:bCs/>
           <w:lang w:val="en-US"/>
         </w:rPr>
-        <w:t xml:space="preserve"> beam </w:t>
-      </w:r>
-      <w:proofErr w:type="gramStart"/>
-      <w:r>
-        <w:rPr>
-          <w:b/>
-          <w:bCs/>
-          <w:lang w:val="en-US"/>
-        </w:rPr>
-        <w:t>diagrams</w:t>
-      </w:r>
-      <w:proofErr w:type="gramEnd"/>
+        <w:t xml:space="preserve"> beam diagrams</w:t>
+      </w:r>
       <w:r>
         <w:rPr>
           <w:b/>
@@ -786,16 +806,8 @@
         <w:rPr>
           <w:lang w:val="en-US"/>
         </w:rPr>
-        <w:t xml:space="preserve"> </w:t>
-      </w:r>
-      <w:proofErr w:type="gramStart"/>
-      <w:r>
-        <w:rPr>
-          <w:lang w:val="en-US"/>
-        </w:rPr>
-        <w:t>explained</w:t>
-      </w:r>
-      <w:proofErr w:type="gramEnd"/>
+        <w:t xml:space="preserve"> explained</w:t>
+      </w:r>
     </w:p>
     <w:p>
       <w:pPr>
@@ -816,16 +828,8 @@
         <w:rPr>
           <w:lang w:val="en-US"/>
         </w:rPr>
-        <w:t xml:space="preserve"> worked </w:t>
-      </w:r>
-      <w:proofErr w:type="gramStart"/>
-      <w:r>
-        <w:rPr>
-          <w:lang w:val="en-US"/>
-        </w:rPr>
-        <w:t>example</w:t>
-      </w:r>
-      <w:proofErr w:type="gramEnd"/>
+        <w:t xml:space="preserve"> worked example</w:t>
+      </w:r>
     </w:p>
     <w:p>
       <w:pPr>
@@ -868,27 +872,33 @@
           <w:lang w:val="en-US"/>
         </w:rPr>
       </w:pPr>
-      <w:r>
-        <w:rPr>
-          <w:lang w:val="en-US"/>
-        </w:rPr>
-        <w:t>Solidworks Sim stuff</w:t>
-      </w:r>
-    </w:p>
-    <w:p>
-      <w:pPr>
-        <w:rPr>
-          <w:lang w:val="en-US"/>
-        </w:rPr>
-      </w:pPr>
-      <w:proofErr w:type="gramStart"/>
+      <w:proofErr w:type="spellStart"/>
+      <w:r>
+        <w:rPr>
+          <w:lang w:val="en-US"/>
+        </w:rPr>
+        <w:t>Solidworks</w:t>
+      </w:r>
+      <w:proofErr w:type="spellEnd"/>
+      <w:r>
+        <w:rPr>
+          <w:lang w:val="en-US"/>
+        </w:rPr>
+        <w:t xml:space="preserve"> Sim stuff</w:t>
+      </w:r>
+    </w:p>
+    <w:p>
+      <w:pPr>
+        <w:rPr>
+          <w:lang w:val="en-US"/>
+        </w:rPr>
+      </w:pPr>
       <w:r>
         <w:rPr>
           <w:lang w:val="en-US"/>
         </w:rPr>
         <w:t>Top-op</w:t>
       </w:r>
-      <w:proofErr w:type="gramEnd"/>
     </w:p>
     <w:p>
       <w:pPr>
@@ -918,6 +928,47 @@
           <w:lang w:val="en-US"/>
         </w:rPr>
       </w:pPr>
+      <w:r>
+        <w:rPr>
+          <w:lang w:val="en-US"/>
+        </w:rPr>
+        <w:br w:type="page"/>
+      </w:r>
+    </w:p>
+    <w:p>
+      <w:pPr>
+        <w:rPr>
+          <w:lang w:val="en-US"/>
+        </w:rPr>
+      </w:pPr>
+      <w:proofErr w:type="spellStart"/>
+      <w:r>
+        <w:rPr>
+          <w:lang w:val="en-US"/>
+        </w:rPr>
+        <w:lastRenderedPageBreak/>
+        <w:t>shakles</w:t>
+      </w:r>
+      <w:proofErr w:type="spellEnd"/>
+      <w:r>
+        <w:rPr>
+          <w:lang w:val="en-US"/>
+        </w:rPr>
+        <w:t xml:space="preserve"> for lifting:</w:t>
+      </w:r>
+    </w:p>
+    <w:p>
+      <w:pPr>
+        <w:rPr>
+          <w:lang w:val="en-US"/>
+        </w:rPr>
+      </w:pPr>
+      <w:r>
+        <w:rPr>
+          <w:lang w:val="en-US"/>
+        </w:rPr>
+        <w:t>https://www.mcmaster.com/products/shackles/pin-type~safety/application~for-lifting/material~stainless-steel/safety-factor~5-1/</w:t>
+      </w:r>
     </w:p>
     <w:sectPr>
       <w:pgSz w:w="12240" w:h="15840"/>

</xml_diff>